<commit_message>
Added new resume files
</commit_message>
<xml_diff>
--- a/assets/other/joe_rocca_resume.docx
+++ b/assets/other/joe_rocca_resume.docx
@@ -492,7 +492,7 @@
         <w:rPr>
           <w:rtl w:val="0"/>
         </w:rPr>
-        <w:t xml:space="preserve"> present</w:t>
+        <w:t xml:space="preserve"> Present</w:t>
       </w:r>
     </w:p>
     <w:p>
@@ -544,7 +544,59 @@
         <w:rPr>
           <w:rtl w:val="0"/>
         </w:rPr>
-        <w:t>Developed software solution for Salesforce and PRTG API Integration.</w:t>
+        <w:t xml:space="preserve">Developed </w:t>
+      </w:r>
+      <w:r>
+        <w:rPr>
+          <w:rtl w:val="0"/>
+          <w:lang w:val="en-US"/>
+        </w:rPr>
+        <w:t xml:space="preserve">middleware to </w:t>
+      </w:r>
+      <w:r>
+        <w:rPr>
+          <w:rtl w:val="0"/>
+        </w:rPr>
+        <w:t>integrat</w:t>
+      </w:r>
+      <w:r>
+        <w:rPr>
+          <w:rtl w:val="0"/>
+          <w:lang w:val="en-US"/>
+        </w:rPr>
+        <w:t xml:space="preserve">e the </w:t>
+      </w:r>
+      <w:r>
+        <w:rPr>
+          <w:rtl w:val="0"/>
+        </w:rPr>
+        <w:t>Salesforce</w:t>
+      </w:r>
+      <w:r>
+        <w:rPr>
+          <w:rtl w:val="0"/>
+          <w:lang w:val="en-US"/>
+        </w:rPr>
+        <w:t xml:space="preserve"> </w:t>
+      </w:r>
+      <w:r>
+        <w:rPr>
+          <w:rtl w:val="0"/>
+        </w:rPr>
+        <w:t xml:space="preserve">API and </w:t>
+      </w:r>
+      <w:r>
+        <w:rPr>
+          <w:rtl w:val="0"/>
+          <w:lang w:val="en-US"/>
+        </w:rPr>
+        <w:t>an infrastructure monitoring system</w:t>
+      </w:r>
+      <w:r>
+        <w:rPr>
+          <w:rtl w:val="0"/>
+        </w:rPr>
+        <w:t>.</w:t>
       </w:r>
     </w:p>
     <w:p>
@@ -626,7 +678,7 @@
         <w:rPr>
           <w:rtl w:val="0"/>
         </w:rPr>
-        <w:t xml:space="preserve"> may </w:t>
+        <w:t xml:space="preserve"> May </w:t>
       </w:r>
       <w:r>
         <w:rPr>
@@ -915,7 +967,7 @@
         <w:rPr>
           <w:rtl w:val="0"/>
         </w:rPr>
-        <w:t xml:space="preserve"> IOS, tvOS, Roku, chromecast, &amp; web APP</w:t>
+        <w:t xml:space="preserve"> iOS, tvOS, Roku, Chromecast, &amp; Web App</w:t>
       </w:r>
     </w:p>
     <w:p>
@@ -1018,7 +1070,7 @@
         <w:rPr>
           <w:rtl w:val="0"/>
         </w:rPr>
-        <w:t xml:space="preserve"> IOS APP</w:t>
+        <w:t xml:space="preserve"> iOS App</w:t>
       </w:r>
     </w:p>
     <w:p>
@@ -1173,7 +1225,7 @@
         <w:rPr>
           <w:rtl w:val="0"/>
         </w:rPr>
-        <w:t>Mobile engineering</w:t>
+        <w:t>Mobile Engineering</w:t>
       </w:r>
       <w:r>
         <w:rPr>
@@ -1185,7 +1237,7 @@
         <w:rPr>
           <w:rtl w:val="0"/>
         </w:rPr>
-        <w:t xml:space="preserve">The Iron yard </w:t>
+        <w:t xml:space="preserve">The Iron Yard </w:t>
       </w:r>
       <w:r>
         <w:rPr>

</xml_diff>